<commit_message>
added 5 and 6 topic
</commit_message>
<xml_diff>
--- a/записка_дп_3глава.docx
+++ b/записка_дп_3глава.docx
@@ -561,8 +561,6 @@
           </wp:inline>
         </w:drawing>
       </w:r>
-      <w:bookmarkStart w:id="0" w:name="_GoBack"/>
-      <w:bookmarkEnd w:id="0"/>
     </w:p>
     <w:p>
       <w:pPr>
@@ -2496,7 +2494,7 @@
             <v:path o:extrusionok="f" gradientshapeok="t" o:connecttype="rect"/>
             <o:lock v:ext="edit" aspectratio="t"/>
           </v:shapetype>
-          <v:shape id="_x0000_i1025" type="#_x0000_t75" style="width:163.5pt;height:79.5pt" o:bordertopcolor="this" o:borderleftcolor="this" o:borderbottomcolor="this" o:borderrightcolor="this">
+          <v:shape id="_x0000_i1025" type="#_x0000_t75" style="width:163.25pt;height:79.55pt" o:bordertopcolor="this" o:borderleftcolor="this" o:borderbottomcolor="this" o:borderrightcolor="this">
             <v:imagedata r:id="rId11" o:title="фцвв1"/>
             <w10:bordertop type="single" width="4"/>
             <w10:borderleft type="single" width="4"/>
@@ -3123,7 +3121,7 @@
         <w:pStyle w:val="11"/>
         <w:numPr>
           <w:ilvl w:val="1"/>
-          <w:numId w:val="22"/>
+          <w:numId w:val="4"/>
         </w:numPr>
         <w:tabs>
           <w:tab w:val="left" w:pos="993"/>
@@ -14116,6 +14114,8 @@
           <w:lang w:val="ru-RU"/>
         </w:rPr>
       </w:pPr>
+      <w:bookmarkStart w:id="0" w:name="_GoBack"/>
+      <w:bookmarkEnd w:id="0"/>
     </w:p>
     <w:sectPr>
       <w:footerReference w:type="default" r:id="rId14"/>
@@ -18622,7 +18622,7 @@
 </file>
 
 <file path=customXml/itemProps1.xml><?xml version="1.0" encoding="utf-8"?>
-<ds:datastoreItem xmlns:ds="http://schemas.openxmlformats.org/officeDocument/2006/customXml" ds:itemID="{1DD137CE-D3BD-4E2D-8775-FF5008A03F30}">
+<ds:datastoreItem xmlns:ds="http://schemas.openxmlformats.org/officeDocument/2006/customXml" ds:itemID="{4075D078-71D4-487B-9CFB-F1F655BE8C58}">
   <ds:schemaRefs>
     <ds:schemaRef ds:uri="http://schemas.openxmlformats.org/officeDocument/2006/bibliography"/>
   </ds:schemaRefs>

</xml_diff>